<commit_message>
WOW!!! Finally, we've finished the very basic description and now we REALLY can start coding something.
All Zero-Generation interfaces have been described - both in
Documentation and in classMap.

We're currently considering a possibility of merging Remote
System Dispatcher and External Input Manager into a single
ExternalIOManager.

And, yeah, More Grammar fixes!
</commit_message>
<xml_diff>
--- a/Core/Documentation.docx
+++ b/Core/Documentation.docx
@@ -149,6 +149,20 @@
           <w:lang w:val="en-US"/>
         </w:rPr>
         <w:t>.</w:t>
+      </w:r>
+    </w:p>
+    <w:p>
+      <w:pPr>
+        <w:ind w:left="360"/>
+        <w:rPr>
+          <w:lang w:val="en-US"/>
+        </w:rPr>
+      </w:pPr>
+      <w:r>
+        <w:rPr>
+          <w:lang w:val="en-US"/>
+        </w:rPr>
+        <w:t>For addressing, we use IDs. But to make it look more convenient for a client, we build a “bidirectional dictionary” to match IDs and their aliases.</w:t>
       </w:r>
     </w:p>
     <w:p>
@@ -272,26 +286,62 @@
         <w:rPr>
           <w:lang w:val="en-US"/>
         </w:rPr>
-        <w:t>Automatic – I bet you guess what it does :D</w:t>
-      </w:r>
+        <w:t xml:space="preserve">Automatic – I bet you guess what it </w:t>
+      </w:r>
+      <w:proofErr w:type="gramStart"/>
+      <w:r>
+        <w:rPr>
+          <w:lang w:val="en-US"/>
+        </w:rPr>
+        <w:t>does :D</w:t>
+      </w:r>
+      <w:proofErr w:type="gramEnd"/>
     </w:p>
     <w:p>
       <w:pPr>
         <w:ind w:left="360"/>
-        <w:rPr>
-          <w:sz w:val="28"/>
-          <w:szCs w:val="28"/>
-          <w:lang w:val="en-US"/>
-        </w:rPr>
-      </w:pPr>
-      <w:r>
         <w:rPr>
           <w:b/>
           <w:sz w:val="28"/>
           <w:szCs w:val="28"/>
           <w:lang w:val="en-US"/>
         </w:rPr>
-        <w:t>Kernel and modules</w:t>
+      </w:pPr>
+      <w:r>
+        <w:rPr>
+          <w:b/>
+          <w:sz w:val="28"/>
+          <w:szCs w:val="28"/>
+          <w:lang w:val="en-US"/>
+        </w:rPr>
+        <w:t>Components</w:t>
+      </w:r>
+    </w:p>
+    <w:p>
+      <w:pPr>
+        <w:ind w:left="360"/>
+        <w:rPr>
+          <w:lang w:val="en-US"/>
+        </w:rPr>
+      </w:pPr>
+      <w:r>
+        <w:rPr>
+          <w:lang w:val="en-US"/>
+        </w:rPr>
+        <w:t xml:space="preserve">Every component has to have its own </w:t>
+      </w:r>
+      <w:r>
+        <w:rPr>
+          <w:b/>
+          <w:lang w:val="en-US"/>
+        </w:rPr>
+        <w:t>unique</w:t>
+      </w:r>
+      <w:r>
+        <w:rPr>
+          <w:lang w:val="en-US"/>
+        </w:rPr>
+        <w:t xml:space="preserve"> ID.</w:t>
       </w:r>
     </w:p>
     <w:p>
@@ -507,13 +557,13 @@
         <w:rPr>
           <w:lang w:val="en-US"/>
         </w:rPr>
-        <w:t>Control System Dispatcher</w:t>
-      </w:r>
-      <w:r>
-        <w:rPr>
-          <w:lang w:val="en-US"/>
-        </w:rPr>
-        <w:t xml:space="preserve"> (CSD)</w:t>
+        <w:t>System</w:t>
+      </w:r>
+      <w:r>
+        <w:rPr>
+          <w:lang w:val="en-US"/>
+        </w:rPr>
+        <w:t xml:space="preserve"> Control</w:t>
       </w:r>
       <w:r>
         <w:rPr>
@@ -525,19 +575,79 @@
         <w:rPr>
           <w:lang w:val="en-US"/>
         </w:rPr>
+        <w:t>Manager</w:t>
+      </w:r>
+      <w:r>
+        <w:rPr>
+          <w:lang w:val="en-US"/>
+        </w:rPr>
+        <w:t xml:space="preserve"> (</w:t>
+      </w:r>
+      <w:r>
+        <w:rPr>
+          <w:lang w:val="en-US"/>
+        </w:rPr>
+        <w:t>S</w:t>
+      </w:r>
+      <w:r>
+        <w:rPr>
+          <w:lang w:val="en-US"/>
+        </w:rPr>
+        <w:t>C</w:t>
+      </w:r>
+      <w:r>
+        <w:rPr>
+          <w:lang w:val="en-US"/>
+        </w:rPr>
+        <w:t>M</w:t>
+      </w:r>
+      <w:r>
+        <w:rPr>
+          <w:lang w:val="en-US"/>
+        </w:rPr>
+        <w:t>)</w:t>
+      </w:r>
+      <w:r>
+        <w:rPr>
+          <w:lang w:val="en-US"/>
+        </w:rPr>
+        <w:t xml:space="preserve"> </w:t>
+      </w:r>
+      <w:r>
+        <w:rPr>
+          <w:lang w:val="en-US"/>
+        </w:rPr>
         <w:t>–</w:t>
       </w:r>
       <w:r>
         <w:rPr>
           <w:lang w:val="en-US"/>
         </w:rPr>
+        <w:t xml:space="preserve"> sustains all the control stuff. This is like a CPU for the connected system.</w:t>
+      </w:r>
+      <w:r>
+        <w:rPr>
+          <w:lang w:val="en-US"/>
+        </w:rPr>
+        <w:t xml:space="preserve"> One of the most important things it does is that it</w:t>
+      </w:r>
+      <w:r>
+        <w:rPr>
+          <w:lang w:val="en-US"/>
+        </w:rPr>
         <w:t xml:space="preserve"> </w:t>
       </w:r>
       <w:r>
         <w:rPr>
           <w:lang w:val="en-US"/>
         </w:rPr>
-        <w:t xml:space="preserve">translates </w:t>
+        <w:t>t</w:t>
+      </w:r>
+      <w:r>
+        <w:rPr>
+          <w:lang w:val="en-US"/>
+        </w:rPr>
+        <w:t xml:space="preserve">ranslates </w:t>
       </w:r>
       <w:r>
         <w:rPr>
@@ -833,7 +943,13 @@
         <w:rPr>
           <w:lang w:val="en-US"/>
         </w:rPr>
-        <w:t xml:space="preserve"> – sends control commands to the system.</w:t>
+        <w:t xml:space="preserve"> </w:t>
+      </w:r>
+      <w:r>
+        <w:rPr>
+          <w:lang w:val="en-US"/>
+        </w:rPr>
+        <w:t>– sends control commands to the system.</w:t>
       </w:r>
       <w:r>
         <w:rPr>
@@ -944,6 +1060,8 @@
         </w:rPr>
         <w:t xml:space="preserve"> </w:t>
       </w:r>
+      <w:proofErr w:type="spellStart"/>
+      <w:proofErr w:type="gramStart"/>
       <w:r>
         <w:rPr>
           <w:rFonts w:ascii="Consolas" w:hAnsi="Consolas" w:cs="Consolas"/>
@@ -951,12 +1069,21 @@
         </w:rPr>
         <w:t>SendCommand</w:t>
       </w:r>
+      <w:proofErr w:type="spellEnd"/>
       <w:r>
         <w:rPr>
           <w:rFonts w:ascii="Consolas" w:hAnsi="Consolas" w:cs="Consolas"/>
           <w:lang w:val="en-US"/>
         </w:rPr>
-        <w:t>()</w:t>
+        <w:t>(</w:t>
+      </w:r>
+      <w:proofErr w:type="gramEnd"/>
+      <w:r>
+        <w:rPr>
+          <w:rFonts w:ascii="Consolas" w:hAnsi="Consolas" w:cs="Consolas"/>
+          <w:lang w:val="en-US"/>
+        </w:rPr>
+        <w:t>)</w:t>
       </w:r>
       <w:r>
         <w:rPr>
@@ -1014,7 +1141,22 @@
         <w:rPr>
           <w:lang w:val="en-US"/>
         </w:rPr>
+        <w:lastRenderedPageBreak/>
         <w:t>Our philosophy states that all parts of the Core are completely replaceable. To replace the part you want, you just need to implement a certain interface.</w:t>
+      </w:r>
+    </w:p>
+    <w:p>
+      <w:pPr>
+        <w:ind w:left="357"/>
+        <w:rPr>
+          <w:lang w:val="en-US"/>
+        </w:rPr>
+      </w:pPr>
+      <w:r>
+        <w:rPr>
+          <w:lang w:val="en-US"/>
+        </w:rPr>
+        <w:t>Interfaces are stored in a single directory, each interface in its own file.</w:t>
       </w:r>
     </w:p>
     <w:p>
@@ -1042,30 +1184,32 @@
           <w:lang w:val="en-US"/>
         </w:rPr>
       </w:pPr>
-      <w:r>
-        <w:rPr>
-          <w:lang w:val="en-US"/>
-        </w:rPr>
-        <w:lastRenderedPageBreak/>
-        <w:t>IInstructionPacket – used to transfer instruction</w:t>
-      </w:r>
-      <w:r>
-        <w:rPr>
-          <w:lang w:val="en-US"/>
-        </w:rPr>
-        <w:t>s</w:t>
-      </w:r>
-      <w:r>
-        <w:rPr>
-          <w:lang w:val="en-US"/>
-        </w:rPr>
-        <w:t xml:space="preserve"> from IControlSystemDispatcher to IRemoteSystemDispatcher</w:t>
-      </w:r>
-      <w:r>
-        <w:rPr>
-          <w:lang w:val="en-US"/>
-        </w:rPr>
-        <w:t xml:space="preserve"> and to send these instructions to the destination (device) to be invoked</w:t>
+      <w:proofErr w:type="spellStart"/>
+      <w:r>
+        <w:rPr>
+          <w:lang w:val="en-US"/>
+        </w:rPr>
+        <w:t>ICoreComponent</w:t>
+      </w:r>
+      <w:proofErr w:type="spellEnd"/>
+      <w:r>
+        <w:rPr>
+          <w:lang w:val="en-US"/>
+        </w:rPr>
+        <w:t xml:space="preserve"> – all core components must have this. Has </w:t>
+      </w:r>
+      <w:r>
+        <w:rPr>
+          <w:b/>
+          <w:lang w:val="en-US"/>
+        </w:rPr>
+        <w:t>ID</w:t>
+      </w:r>
+      <w:r>
+        <w:rPr>
+          <w:lang w:val="en-US"/>
+        </w:rPr>
+        <w:t xml:space="preserve"> field</w:t>
       </w:r>
     </w:p>
     <w:p>
@@ -1079,17 +1223,71 @@
           <w:lang w:val="en-US"/>
         </w:rPr>
       </w:pPr>
-      <w:r>
-        <w:rPr>
-          <w:lang w:val="en-US"/>
-        </w:rPr>
-        <w:t xml:space="preserve">ICommand – used to </w:t>
-      </w:r>
-      <w:r>
-        <w:rPr>
-          <w:lang w:val="en-US"/>
-        </w:rPr>
-        <w:t>transfer commands between modules</w:t>
+      <w:proofErr w:type="spellStart"/>
+      <w:r>
+        <w:rPr>
+          <w:lang w:val="en-US"/>
+        </w:rPr>
+        <w:t>IInstructionPacket</w:t>
+      </w:r>
+      <w:proofErr w:type="spellEnd"/>
+      <w:r>
+        <w:rPr>
+          <w:lang w:val="en-US"/>
+        </w:rPr>
+        <w:t xml:space="preserve"> – used to transfer instruction</w:t>
+      </w:r>
+      <w:r>
+        <w:rPr>
+          <w:lang w:val="en-US"/>
+        </w:rPr>
+        <w:t>s</w:t>
+      </w:r>
+      <w:r>
+        <w:rPr>
+          <w:lang w:val="en-US"/>
+        </w:rPr>
+        <w:t xml:space="preserve"> from </w:t>
+      </w:r>
+      <w:proofErr w:type="spellStart"/>
+      <w:r>
+        <w:rPr>
+          <w:lang w:val="en-US"/>
+        </w:rPr>
+        <w:t>I</w:t>
+      </w:r>
+      <w:r>
+        <w:rPr>
+          <w:lang w:val="en-US"/>
+        </w:rPr>
+        <w:t>SystemControl</w:t>
+      </w:r>
+      <w:r>
+        <w:rPr>
+          <w:lang w:val="en-US"/>
+        </w:rPr>
+        <w:t>Dispatcher</w:t>
+      </w:r>
+      <w:proofErr w:type="spellEnd"/>
+      <w:r>
+        <w:rPr>
+          <w:lang w:val="en-US"/>
+        </w:rPr>
+        <w:t xml:space="preserve"> to </w:t>
+      </w:r>
+      <w:proofErr w:type="spellStart"/>
+      <w:r>
+        <w:rPr>
+          <w:lang w:val="en-US"/>
+        </w:rPr>
+        <w:t>IRemoteSystemDispatcher</w:t>
+      </w:r>
+      <w:proofErr w:type="spellEnd"/>
+      <w:r>
+        <w:rPr>
+          <w:lang w:val="en-US"/>
+        </w:rPr>
+        <w:t xml:space="preserve"> and to send these instructions to the destination (device) to be invoked</w:t>
       </w:r>
     </w:p>
     <w:p>
@@ -1103,11 +1301,31 @@
           <w:lang w:val="en-US"/>
         </w:rPr>
       </w:pPr>
-      <w:r>
-        <w:rPr>
-          <w:lang w:val="en-US"/>
-        </w:rPr>
-        <w:t>IControllable – can invoke ICommands</w:t>
+      <w:proofErr w:type="spellStart"/>
+      <w:r>
+        <w:rPr>
+          <w:lang w:val="en-US"/>
+        </w:rPr>
+        <w:t>ICommand</w:t>
+      </w:r>
+      <w:proofErr w:type="spellEnd"/>
+      <w:r>
+        <w:rPr>
+          <w:lang w:val="en-US"/>
+        </w:rPr>
+        <w:t xml:space="preserve"> – used to </w:t>
+      </w:r>
+      <w:r>
+        <w:rPr>
+          <w:lang w:val="en-US"/>
+        </w:rPr>
+        <w:t>transfer commands between modules</w:t>
+      </w:r>
+      <w:r>
+        <w:rPr>
+          <w:lang w:val="en-US"/>
+        </w:rPr>
+        <w:tab/>
       </w:r>
     </w:p>
     <w:p>
@@ -1121,60 +1339,28 @@
           <w:lang w:val="en-US"/>
         </w:rPr>
       </w:pPr>
-      <w:r>
-        <w:rPr>
-          <w:lang w:val="en-US"/>
-        </w:rPr>
-        <w:t xml:space="preserve">IController </w:t>
-      </w:r>
-      <w:r>
-        <w:rPr>
-          <w:lang w:val="en-US"/>
-        </w:rPr>
-        <w:t>–</w:t>
-      </w:r>
-      <w:r>
-        <w:rPr>
-          <w:lang w:val="en-US"/>
-        </w:rPr>
-        <w:t xml:space="preserve"> </w:t>
-      </w:r>
-      <w:r>
-        <w:rPr>
-          <w:lang w:val="en-US"/>
-        </w:rPr>
-        <w:t xml:space="preserve">dispathches ICommands </w:t>
-      </w:r>
-      <w:r>
-        <w:rPr>
-          <w:lang w:val="en-US"/>
-        </w:rPr>
-        <w:t>(</w:t>
-      </w:r>
-      <w:r>
-        <w:rPr>
-          <w:lang w:val="en-US"/>
-        </w:rPr>
-        <w:t xml:space="preserve">to a specified </w:t>
-      </w:r>
-      <w:r>
-        <w:rPr>
-          <w:lang w:val="en-US"/>
-        </w:rPr>
-        <w:t>target</w:t>
-      </w:r>
-      <w:r>
-        <w:rPr>
-          <w:lang w:val="en-US"/>
-        </w:rPr>
-        <w:t>)</w:t>
-      </w:r>
-      <w:r>
-        <w:rPr>
-          <w:lang w:val="en-US"/>
-        </w:rPr>
-        <w:t xml:space="preserve"> to be invoked</w:t>
-      </w:r>
+      <w:proofErr w:type="spellStart"/>
+      <w:r>
+        <w:rPr>
+          <w:lang w:val="en-US"/>
+        </w:rPr>
+        <w:t>IControllable</w:t>
+      </w:r>
+      <w:proofErr w:type="spellEnd"/>
+      <w:r>
+        <w:rPr>
+          <w:lang w:val="en-US"/>
+        </w:rPr>
+        <w:t xml:space="preserve"> – can invoke </w:t>
+      </w:r>
+      <w:proofErr w:type="spellStart"/>
+      <w:r>
+        <w:rPr>
+          <w:lang w:val="en-US"/>
+        </w:rPr>
+        <w:t>ICommands</w:t>
+      </w:r>
+      <w:proofErr w:type="spellEnd"/>
     </w:p>
     <w:p>
       <w:pPr>
@@ -1187,23 +1373,89 @@
           <w:lang w:val="en-US"/>
         </w:rPr>
       </w:pPr>
-      <w:r>
-        <w:rPr>
-          <w:lang w:val="en-US"/>
-        </w:rPr>
-        <w:t>I</w:t>
-      </w:r>
-      <w:r>
-        <w:rPr>
-          <w:lang w:val="en-US"/>
-        </w:rPr>
-        <w:t>Client – manages a connected client – contains information about his access level and supports the very data flow between Core</w:t>
-      </w:r>
-      <w:r>
-        <w:rPr>
-          <w:lang w:val="en-US"/>
-        </w:rPr>
-        <w:t xml:space="preserve"> and him</w:t>
+      <w:proofErr w:type="spellStart"/>
+      <w:r>
+        <w:rPr>
+          <w:lang w:val="en-US"/>
+        </w:rPr>
+        <w:t>IController</w:t>
+      </w:r>
+      <w:proofErr w:type="spellEnd"/>
+      <w:r>
+        <w:rPr>
+          <w:lang w:val="en-US"/>
+        </w:rPr>
+        <w:t xml:space="preserve"> </w:t>
+      </w:r>
+      <w:r>
+        <w:rPr>
+          <w:lang w:val="en-US"/>
+        </w:rPr>
+        <w:t>–</w:t>
+      </w:r>
+      <w:r>
+        <w:rPr>
+          <w:lang w:val="en-US"/>
+        </w:rPr>
+        <w:t xml:space="preserve"> </w:t>
+      </w:r>
+      <w:proofErr w:type="spellStart"/>
+      <w:r>
+        <w:rPr>
+          <w:lang w:val="en-US"/>
+        </w:rPr>
+        <w:t>dispathches</w:t>
+      </w:r>
+      <w:proofErr w:type="spellEnd"/>
+      <w:r>
+        <w:rPr>
+          <w:lang w:val="en-US"/>
+        </w:rPr>
+        <w:t xml:space="preserve"> </w:t>
+      </w:r>
+      <w:proofErr w:type="spellStart"/>
+      <w:r>
+        <w:rPr>
+          <w:lang w:val="en-US"/>
+        </w:rPr>
+        <w:t>ICommands</w:t>
+      </w:r>
+      <w:proofErr w:type="spellEnd"/>
+      <w:r>
+        <w:rPr>
+          <w:lang w:val="en-US"/>
+        </w:rPr>
+        <w:t xml:space="preserve"> </w:t>
+      </w:r>
+      <w:r>
+        <w:rPr>
+          <w:lang w:val="en-US"/>
+        </w:rPr>
+        <w:t>(</w:t>
+      </w:r>
+      <w:r>
+        <w:rPr>
+          <w:lang w:val="en-US"/>
+        </w:rPr>
+        <w:t xml:space="preserve">to a specified </w:t>
+      </w:r>
+      <w:r>
+        <w:rPr>
+          <w:lang w:val="en-US"/>
+        </w:rPr>
+        <w:t>target</w:t>
+      </w:r>
+      <w:r>
+        <w:rPr>
+          <w:lang w:val="en-US"/>
+        </w:rPr>
+        <w:t>)</w:t>
+      </w:r>
+      <w:r>
+        <w:rPr>
+          <w:lang w:val="en-US"/>
+        </w:rPr>
+        <w:t xml:space="preserve"> to be invoked</w:t>
       </w:r>
     </w:p>
     <w:p>
@@ -1217,11 +1469,31 @@
           <w:lang w:val="en-US"/>
         </w:rPr>
       </w:pPr>
-      <w:r>
-        <w:rPr>
-          <w:lang w:val="en-US"/>
-        </w:rPr>
-        <w:t>IDevice – can invoke instructions</w:t>
+      <w:proofErr w:type="spellStart"/>
+      <w:r>
+        <w:rPr>
+          <w:lang w:val="en-US"/>
+        </w:rPr>
+        <w:t>I</w:t>
+      </w:r>
+      <w:r>
+        <w:rPr>
+          <w:lang w:val="en-US"/>
+        </w:rPr>
+        <w:t>Client</w:t>
+      </w:r>
+      <w:proofErr w:type="spellEnd"/>
+      <w:r>
+        <w:rPr>
+          <w:lang w:val="en-US"/>
+        </w:rPr>
+        <w:t xml:space="preserve"> – manages a connected client – contains information about his access level and supports the very data flow between Core</w:t>
+      </w:r>
+      <w:r>
+        <w:rPr>
+          <w:lang w:val="en-US"/>
+        </w:rPr>
+        <w:t xml:space="preserve"> and him</w:t>
       </w:r>
     </w:p>
     <w:p>
@@ -1235,6 +1507,471 @@
           <w:lang w:val="en-US"/>
         </w:rPr>
       </w:pPr>
+      <w:proofErr w:type="spellStart"/>
+      <w:r>
+        <w:rPr>
+          <w:lang w:val="en-US"/>
+        </w:rPr>
+        <w:t>IDevice</w:t>
+      </w:r>
+      <w:proofErr w:type="spellEnd"/>
+      <w:r>
+        <w:rPr>
+          <w:lang w:val="en-US"/>
+        </w:rPr>
+        <w:t xml:space="preserve"> – can invoke instructions</w:t>
+      </w:r>
+    </w:p>
+    <w:p>
+      <w:pPr>
+        <w:pStyle w:val="a3"/>
+        <w:numPr>
+          <w:ilvl w:val="0"/>
+          <w:numId w:val="4"/>
+        </w:numPr>
+        <w:rPr>
+          <w:lang w:val="en-US"/>
+        </w:rPr>
+      </w:pPr>
+      <w:proofErr w:type="spellStart"/>
+      <w:r>
+        <w:rPr>
+          <w:lang w:val="en-US"/>
+        </w:rPr>
+        <w:t>IPingable</w:t>
+      </w:r>
+      <w:proofErr w:type="spellEnd"/>
+      <w:r>
+        <w:rPr>
+          <w:lang w:val="en-US"/>
+        </w:rPr>
+        <w:t xml:space="preserve"> – can be pinged (most commonly, by kernel – it pings all modules and storages)</w:t>
+      </w:r>
+    </w:p>
+    <w:p>
+      <w:pPr>
+        <w:pStyle w:val="a3"/>
+        <w:numPr>
+          <w:ilvl w:val="0"/>
+          <w:numId w:val="4"/>
+        </w:numPr>
+        <w:rPr>
+          <w:lang w:val="en-US"/>
+        </w:rPr>
+      </w:pPr>
+      <w:proofErr w:type="spellStart"/>
+      <w:r>
+        <w:rPr>
+          <w:lang w:val="en-US"/>
+        </w:rPr>
+        <w:t>IIncomingData</w:t>
+      </w:r>
+      <w:proofErr w:type="spellEnd"/>
+      <w:r>
+        <w:rPr>
+          <w:lang w:val="en-US"/>
+        </w:rPr>
+        <w:t xml:space="preserve"> – a container for some data, that “arrives” - stores its source ID and the </w:t>
+      </w:r>
+      <w:r>
+        <w:rPr>
+          <w:lang w:val="en-US"/>
+        </w:rPr>
+        <w:t>data itself</w:t>
+      </w:r>
+    </w:p>
+    <w:p>
+      <w:pPr>
+        <w:pStyle w:val="a3"/>
+        <w:numPr>
+          <w:ilvl w:val="0"/>
+          <w:numId w:val="4"/>
+        </w:numPr>
+        <w:rPr>
+          <w:lang w:val="en-US"/>
+        </w:rPr>
+      </w:pPr>
+      <w:proofErr w:type="spellStart"/>
+      <w:r>
+        <w:rPr>
+          <w:lang w:val="en-US"/>
+        </w:rPr>
+        <w:t>IIncomingDataSource</w:t>
+      </w:r>
+      <w:proofErr w:type="spellEnd"/>
+      <w:r>
+        <w:rPr>
+          <w:lang w:val="en-US"/>
+        </w:rPr>
+        <w:t xml:space="preserve"> – a listener (receiver) of incoming messages. Like Socket, can </w:t>
+      </w:r>
+      <w:r>
+        <w:rPr>
+          <w:lang w:val="en-US"/>
+        </w:rPr>
+        <w:t>receive and close. Not send.</w:t>
+      </w:r>
+    </w:p>
+    <w:p>
+      <w:pPr>
+        <w:pStyle w:val="a3"/>
+        <w:numPr>
+          <w:ilvl w:val="0"/>
+          <w:numId w:val="4"/>
+        </w:numPr>
+        <w:rPr>
+          <w:lang w:val="en-US"/>
+        </w:rPr>
+      </w:pPr>
+      <w:proofErr w:type="spellStart"/>
+      <w:r>
+        <w:rPr>
+          <w:lang w:val="en-US"/>
+        </w:rPr>
+        <w:t>IInternalEvent</w:t>
+      </w:r>
+      <w:proofErr w:type="spellEnd"/>
+      <w:r>
+        <w:rPr>
+          <w:lang w:val="en-US"/>
+        </w:rPr>
+        <w:t xml:space="preserve"> – </w:t>
+      </w:r>
+      <w:r>
+        <w:rPr>
+          <w:lang w:val="en-US"/>
+        </w:rPr>
+        <w:t>describes an event, using an event ID from</w:t>
+      </w:r>
+      <w:r>
+        <w:rPr>
+          <w:lang w:val="en-US"/>
+        </w:rPr>
+        <w:t xml:space="preserve"> a</w:t>
+      </w:r>
+      <w:r>
+        <w:rPr>
+          <w:lang w:val="en-US"/>
+        </w:rPr>
+        <w:t xml:space="preserve"> local base</w:t>
+      </w:r>
+    </w:p>
+    <w:p>
+      <w:pPr>
+        <w:pStyle w:val="a3"/>
+        <w:numPr>
+          <w:ilvl w:val="0"/>
+          <w:numId w:val="4"/>
+        </w:numPr>
+        <w:rPr>
+          <w:b/>
+          <w:lang w:val="en-US"/>
+        </w:rPr>
+      </w:pPr>
+      <w:proofErr w:type="spellStart"/>
+      <w:r>
+        <w:rPr>
+          <w:lang w:val="en-US"/>
+        </w:rPr>
+        <w:t>IEventsBaseUser</w:t>
+      </w:r>
+      <w:proofErr w:type="spellEnd"/>
+      <w:r>
+        <w:rPr>
+          <w:lang w:val="en-US"/>
+        </w:rPr>
+        <w:t xml:space="preserve"> – can store </w:t>
+      </w:r>
+      <w:proofErr w:type="spellStart"/>
+      <w:r>
+        <w:rPr>
+          <w:lang w:val="en-US"/>
+        </w:rPr>
+        <w:t>IInternalEvent</w:t>
+      </w:r>
+      <w:r>
+        <w:rPr>
+          <w:i/>
+          <w:lang w:val="en-US"/>
+        </w:rPr>
+        <w:t>s</w:t>
+      </w:r>
+      <w:proofErr w:type="spellEnd"/>
+      <w:r>
+        <w:rPr>
+          <w:i/>
+          <w:lang w:val="en-US"/>
+        </w:rPr>
+        <w:t xml:space="preserve"> </w:t>
+      </w:r>
+      <w:r>
+        <w:rPr>
+          <w:lang w:val="en-US"/>
+        </w:rPr>
+        <w:t xml:space="preserve">in </w:t>
+      </w:r>
+      <w:proofErr w:type="spellStart"/>
+      <w:r>
+        <w:rPr>
+          <w:lang w:val="en-US"/>
+        </w:rPr>
+        <w:t>IEventsBase</w:t>
+      </w:r>
+      <w:proofErr w:type="spellEnd"/>
+      <w:r>
+        <w:rPr>
+          <w:lang w:val="en-US"/>
+        </w:rPr>
+        <w:t xml:space="preserve">. </w:t>
+      </w:r>
+      <w:r>
+        <w:rPr>
+          <w:b/>
+          <w:lang w:val="en-US"/>
+        </w:rPr>
+        <w:t>Has a lin</w:t>
+      </w:r>
+      <w:r>
+        <w:rPr>
+          <w:b/>
+          <w:lang w:val="en-US"/>
+        </w:rPr>
+        <w:t>k to the base it uses</w:t>
+      </w:r>
+    </w:p>
+    <w:p>
+      <w:pPr>
+        <w:pStyle w:val="a3"/>
+        <w:numPr>
+          <w:ilvl w:val="0"/>
+          <w:numId w:val="4"/>
+        </w:numPr>
+        <w:rPr>
+          <w:b/>
+          <w:lang w:val="en-US"/>
+        </w:rPr>
+      </w:pPr>
+      <w:proofErr w:type="spellStart"/>
+      <w:r>
+        <w:rPr>
+          <w:lang w:val="en-US"/>
+        </w:rPr>
+        <w:t>IEventsBase</w:t>
+      </w:r>
+      <w:proofErr w:type="spellEnd"/>
+      <w:r>
+        <w:rPr>
+          <w:lang w:val="en-US"/>
+        </w:rPr>
+        <w:t xml:space="preserve"> – a storage for all </w:t>
+      </w:r>
+      <w:proofErr w:type="spellStart"/>
+      <w:r>
+        <w:rPr>
+          <w:lang w:val="en-US"/>
+        </w:rPr>
+        <w:t>IInternalEvents</w:t>
+      </w:r>
+      <w:proofErr w:type="spellEnd"/>
+    </w:p>
+    <w:p>
+      <w:pPr>
+        <w:pStyle w:val="a3"/>
+        <w:numPr>
+          <w:ilvl w:val="0"/>
+          <w:numId w:val="4"/>
+        </w:numPr>
+        <w:rPr>
+          <w:b/>
+          <w:lang w:val="en-US"/>
+        </w:rPr>
+      </w:pPr>
+      <w:proofErr w:type="spellStart"/>
+      <w:r>
+        <w:rPr>
+          <w:lang w:val="en-US"/>
+        </w:rPr>
+        <w:t>IIncomingDataStorage</w:t>
+      </w:r>
+      <w:proofErr w:type="spellEnd"/>
+      <w:r>
+        <w:rPr>
+          <w:lang w:val="en-US"/>
+        </w:rPr>
+        <w:t xml:space="preserve"> – a storage for the data, that comes from outside, through </w:t>
+      </w:r>
+      <w:proofErr w:type="spellStart"/>
+      <w:r>
+        <w:rPr>
+          <w:lang w:val="en-US"/>
+        </w:rPr>
+        <w:t>IExternalInputManager</w:t>
+      </w:r>
+      <w:proofErr w:type="spellEnd"/>
+    </w:p>
+    <w:p>
+      <w:pPr>
+        <w:pStyle w:val="a3"/>
+        <w:numPr>
+          <w:ilvl w:val="0"/>
+          <w:numId w:val="4"/>
+        </w:numPr>
+        <w:rPr>
+          <w:b/>
+          <w:lang w:val="en-US"/>
+        </w:rPr>
+      </w:pPr>
+      <w:proofErr w:type="spellStart"/>
+      <w:r>
+        <w:rPr>
+          <w:lang w:val="en-US"/>
+        </w:rPr>
+        <w:t>I</w:t>
+      </w:r>
+      <w:r>
+        <w:rPr>
+          <w:lang w:val="en-US"/>
+        </w:rPr>
+        <w:t>Incoming</w:t>
+      </w:r>
+      <w:r>
+        <w:rPr>
+          <w:lang w:val="en-US"/>
+        </w:rPr>
+        <w:t>DataStorageOwner</w:t>
+      </w:r>
+      <w:proofErr w:type="spellEnd"/>
+      <w:r>
+        <w:rPr>
+          <w:lang w:val="en-US"/>
+        </w:rPr>
+        <w:t xml:space="preserve"> – the one that has a link to </w:t>
+      </w:r>
+      <w:proofErr w:type="spellStart"/>
+      <w:r>
+        <w:rPr>
+          <w:lang w:val="en-US"/>
+        </w:rPr>
+        <w:t>IIncomingDataStorage</w:t>
+      </w:r>
+      <w:proofErr w:type="spellEnd"/>
+      <w:r>
+        <w:rPr>
+          <w:lang w:val="en-US"/>
+        </w:rPr>
+        <w:t>. So, this guy can to whatever he wants with it.</w:t>
+      </w:r>
+    </w:p>
+    <w:p>
+      <w:pPr>
+        <w:pStyle w:val="a3"/>
+        <w:numPr>
+          <w:ilvl w:val="0"/>
+          <w:numId w:val="4"/>
+        </w:numPr>
+        <w:rPr>
+          <w:b/>
+          <w:lang w:val="en-US"/>
+        </w:rPr>
+      </w:pPr>
+      <w:proofErr w:type="spellStart"/>
+      <w:r>
+        <w:rPr>
+          <w:lang w:val="en-US"/>
+        </w:rPr>
+        <w:t>IIncomingDataStorageReader</w:t>
+      </w:r>
+      <w:proofErr w:type="spellEnd"/>
+      <w:r>
+        <w:rPr>
+          <w:lang w:val="en-US"/>
+        </w:rPr>
+        <w:t xml:space="preserve"> – can read from </w:t>
+      </w:r>
+      <w:proofErr w:type="spellStart"/>
+      <w:r>
+        <w:rPr>
+          <w:lang w:val="en-US"/>
+        </w:rPr>
+        <w:t>IIncomingDataStorage</w:t>
+      </w:r>
+      <w:proofErr w:type="spellEnd"/>
+      <w:r>
+        <w:rPr>
+          <w:lang w:val="en-US"/>
+        </w:rPr>
+        <w:t xml:space="preserve"> – </w:t>
+      </w:r>
+      <w:r>
+        <w:rPr>
+          <w:u w:val="single"/>
+          <w:lang w:val="en-US"/>
+        </w:rPr>
+        <w:t xml:space="preserve">we don’t know yet, how they’re gonna do this – sequential access, random </w:t>
+      </w:r>
+      <w:proofErr w:type="gramStart"/>
+      <w:r>
+        <w:rPr>
+          <w:u w:val="single"/>
+          <w:lang w:val="en-US"/>
+        </w:rPr>
+        <w:t>access,</w:t>
+      </w:r>
+      <w:r>
+        <w:rPr>
+          <w:u w:val="single"/>
+          <w:lang w:val="en-US"/>
+        </w:rPr>
+        <w:t>..</w:t>
+      </w:r>
+      <w:proofErr w:type="gramEnd"/>
+    </w:p>
+    <w:p>
+      <w:pPr>
+        <w:pStyle w:val="a3"/>
+        <w:numPr>
+          <w:ilvl w:val="0"/>
+          <w:numId w:val="4"/>
+        </w:numPr>
+        <w:rPr>
+          <w:b/>
+          <w:lang w:val="en-US"/>
+        </w:rPr>
+      </w:pPr>
+      <w:proofErr w:type="spellStart"/>
+      <w:r>
+        <w:rPr>
+          <w:lang w:val="en-US"/>
+        </w:rPr>
+        <w:t>ILoggable</w:t>
+      </w:r>
+      <w:proofErr w:type="spellEnd"/>
+      <w:r>
+        <w:rPr>
+          <w:lang w:val="en-US"/>
+        </w:rPr>
+        <w:t xml:space="preserve"> –</w:t>
+      </w:r>
+      <w:r>
+        <w:rPr>
+          <w:lang w:val="en-US"/>
+        </w:rPr>
+        <w:t xml:space="preserve"> can log some data. Uses an </w:t>
+      </w:r>
+      <w:proofErr w:type="spellStart"/>
+      <w:r>
+        <w:rPr>
+          <w:lang w:val="en-US"/>
+        </w:rPr>
+        <w:t>ILogger</w:t>
+      </w:r>
+      <w:proofErr w:type="spellEnd"/>
+      <w:r>
+        <w:rPr>
+          <w:lang w:val="en-US"/>
+        </w:rPr>
+        <w:t xml:space="preserve"> provided</w:t>
+      </w:r>
     </w:p>
     <w:sectPr>
       <w:pgSz w:w="11906" w:h="16838"/>
@@ -2125,7 +2862,7 @@
   <a:extraClrSchemeLst/>
   <a:extLst>
     <a:ext uri="{05A4C25C-085E-4340-85A3-A5531E510DB2}">
-      <thm15:themeFamily xmlns="" xmlns:thm15="http://schemas.microsoft.com/office/thememl/2012/main" name="Office Theme" id="{62F939B6-93AF-4DB8-9C6B-D6C7DFDC589F}" vid="{4A3C46E8-61CC-4603-A589-7422A47A8E4A}"/>
+      <thm15:themeFamily xmlns:thm15="http://schemas.microsoft.com/office/thememl/2012/main" xmlns="" name="Office Theme" id="{62F939B6-93AF-4DB8-9C6B-D6C7DFDC589F}" vid="{4A3C46E8-61CC-4603-A589-7422A47A8E4A}"/>
     </a:ext>
   </a:extLst>
 </a:theme>

</xml_diff>

<commit_message>
0-gen. interfaces reviewed. We've decided to use Domain addressing system (it sounds funny when we make an acronym - it's DAS - like a German word :D).
</commit_message>
<xml_diff>
--- a/Core/Documentation.docx
+++ b/Core/Documentation.docx
@@ -162,7 +162,75 @@
         <w:rPr>
           <w:lang w:val="en-US"/>
         </w:rPr>
+        <w:t xml:space="preserve">We provide a possibility for a user to control some parts of the core with </w:t>
+      </w:r>
+      <w:r>
+        <w:rPr>
+          <w:b/>
+          <w:lang w:val="en-US"/>
+        </w:rPr>
+        <w:t>configuration files (henceforth referred as “configs”)</w:t>
+      </w:r>
+      <w:r>
+        <w:rPr>
+          <w:lang w:val="en-US"/>
+        </w:rPr>
+        <w:t>.</w:t>
+      </w:r>
+    </w:p>
+    <w:p>
+      <w:pPr>
+        <w:ind w:left="360"/>
+        <w:rPr>
+          <w:lang w:val="en-US"/>
+        </w:rPr>
+      </w:pPr>
+      <w:r>
+        <w:rPr>
+          <w:b/>
+          <w:lang w:val="en-US"/>
+        </w:rPr>
+        <w:t>Important notice</w:t>
+      </w:r>
+    </w:p>
+    <w:p>
+      <w:pPr>
+        <w:ind w:left="360"/>
+        <w:rPr>
+          <w:lang w:val="en-US"/>
+        </w:rPr>
+      </w:pPr>
+      <w:r>
+        <w:rPr>
+          <w:lang w:val="en-US"/>
+        </w:rPr>
         <w:t>For addressing, we use IDs. But to make it look more convenient for a client, we build a “bidirectional dictionary” to match IDs and their aliases.</w:t>
+      </w:r>
+      <w:r>
+        <w:rPr>
+          <w:lang w:val="en-US"/>
+        </w:rPr>
+        <w:t xml:space="preserve"> </w:t>
+      </w:r>
+      <w:r>
+        <w:rPr>
+          <w:b/>
+          <w:lang w:val="en-US"/>
+        </w:rPr>
+        <w:t>And we use</w:t>
+      </w:r>
+      <w:r>
+        <w:rPr>
+          <w:b/>
+          <w:lang w:val="en-US"/>
+        </w:rPr>
+        <w:t xml:space="preserve"> domain-addressing system</w:t>
+      </w:r>
+      <w:r>
+        <w:rPr>
+          <w:lang w:val="en-US"/>
+        </w:rPr>
+        <w:t>.</w:t>
       </w:r>
     </w:p>
     <w:p>
@@ -533,6 +601,12 @@
         </w:rPr>
         <w:t>authorizes those users, who want to connect, processes their input and informs them (via GUI, or console, or whatever…) about the current system state.</w:t>
       </w:r>
+      <w:r>
+        <w:rPr>
+          <w:lang w:val="en-US"/>
+        </w:rPr>
+        <w:t xml:space="preserve"> Also, this is where we match names or aliases with their corresponding IDs.</w:t>
+      </w:r>
     </w:p>
     <w:p>
       <w:pPr>
@@ -1014,37 +1088,20 @@
         <w:rPr>
           <w:lang w:val="en-US"/>
         </w:rPr>
-        <w:t xml:space="preserve">Every module </w:t>
-      </w:r>
-      <w:r>
-        <w:rPr>
-          <w:lang w:val="en-US"/>
-        </w:rPr>
-        <w:t xml:space="preserve">has </w:t>
-      </w:r>
-      <w:r>
-        <w:rPr>
-          <w:lang w:val="en-US"/>
-        </w:rPr>
-        <w:t>a specific event</w:t>
-      </w:r>
-      <w:r>
-        <w:rPr>
-          <w:lang w:val="en-US"/>
-        </w:rPr>
-        <w:t xml:space="preserve"> that invokes</w:t>
-      </w:r>
-      <w:r>
-        <w:rPr>
-          <w:lang w:val="en-US"/>
-        </w:rPr>
-        <w:t xml:space="preserve"> the kernel</w:t>
-      </w:r>
-      <w:r>
-        <w:rPr>
-          <w:lang w:val="en-US"/>
-        </w:rPr>
-        <w:t xml:space="preserve"> method</w:t>
+        <w:lastRenderedPageBreak/>
+        <w:t>Communication within Core is sustained by Kernel – every piece of data, that moves f</w:t>
+      </w:r>
+      <w:r>
+        <w:rPr>
+          <w:lang w:val="en-US"/>
+        </w:rPr>
+        <w:t>rom one module to another, or to some storage, or wherever – it goes through the Kernel</w:t>
+      </w:r>
+      <w:r>
+        <w:rPr>
+          <w:lang w:val="en-US"/>
+        </w:rPr>
+        <w:t>.</w:t>
       </w:r>
       <w:r>
         <w:rPr>
@@ -1054,41 +1111,146 @@
       </w:r>
       <w:r>
         <w:rPr>
-          <w:rFonts w:ascii="Consolas" w:hAnsi="Consolas" w:cs="Consolas"/>
-          <w:lang w:val="en-US"/>
-        </w:rPr>
-        <w:t>SendCommand</w:t>
-      </w:r>
-      <w:r>
-        <w:rPr>
-          <w:rFonts w:ascii="Consolas" w:hAnsi="Consolas" w:cs="Consolas"/>
-          <w:lang w:val="en-US"/>
-        </w:rPr>
-        <w:t>()</w:t>
-      </w:r>
-      <w:r>
-        <w:rPr>
-          <w:lang w:val="en-US"/>
-        </w:rPr>
-        <w:t>,</w:t>
-      </w:r>
-      <w:r>
-        <w:rPr>
-          <w:lang w:val="en-US"/>
-        </w:rPr>
-        <w:t xml:space="preserve"> so</w:t>
-      </w:r>
-      <w:r>
-        <w:rPr>
-          <w:lang w:val="en-US"/>
-        </w:rPr>
-        <w:t>, raising this event,</w:t>
-      </w:r>
-      <w:r>
-        <w:rPr>
-          <w:lang w:val="en-US"/>
-        </w:rPr>
-        <w:t xml:space="preserve"> we can send the data we want to any module, because kernel has links to all the modules.</w:t>
+          <w:lang w:val="en-US"/>
+        </w:rPr>
+        <w:t>If a</w:t>
+      </w:r>
+      <w:r>
+        <w:rPr>
+          <w:lang w:val="en-US"/>
+        </w:rPr>
+        <w:t xml:space="preserve"> piece of data moves from Kernel to some module, we use IKernelCommunicator (see the description below)</w:t>
+      </w:r>
+      <w:r>
+        <w:rPr>
+          <w:lang w:val="en-US"/>
+        </w:rPr>
+        <w:t xml:space="preserve"> </w:t>
+      </w:r>
+      <w:r>
+        <w:rPr>
+          <w:highlight w:val="lightGray"/>
+          <w:lang w:val="en-US"/>
+        </w:rPr>
+        <w:t>to handle it</w:t>
+      </w:r>
+      <w:r>
+        <w:rPr>
+          <w:lang w:val="en-US"/>
+        </w:rPr>
+        <w:t>.</w:t>
+      </w:r>
+    </w:p>
+    <w:p>
+      <w:pPr>
+        <w:ind w:left="357"/>
+        <w:rPr>
+          <w:b/>
+          <w:sz w:val="24"/>
+          <w:szCs w:val="24"/>
+          <w:lang w:val="en-US"/>
+        </w:rPr>
+      </w:pPr>
+      <w:r>
+        <w:rPr>
+          <w:b/>
+          <w:sz w:val="24"/>
+          <w:szCs w:val="24"/>
+          <w:lang w:val="en-US"/>
+        </w:rPr>
+        <w:t>Domain addressing system</w:t>
+      </w:r>
+    </w:p>
+    <w:p>
+      <w:pPr>
+        <w:ind w:left="360"/>
+        <w:rPr>
+          <w:lang w:val="en-US"/>
+        </w:rPr>
+      </w:pPr>
+      <w:r>
+        <w:rPr>
+          <w:lang w:val="en-US"/>
+        </w:rPr>
+        <w:t>First, we take ITransferable to the Kernel. After that, we check if the first element ICollection&lt;object&gt;, caster to UInt32 is zero. If it is zero, we’ve reached our destination. If it is not, we lookup this value in the current addressing table (current means that it is located in the current node) and if there is such ID, we first remove this element from the collection, and then we pass it one level down the addressing tree – to the IAddressable, matched to the destination ID.</w:t>
+      </w:r>
+    </w:p>
+    <w:p>
+      <w:pPr>
+        <w:ind w:left="357"/>
+        <w:rPr>
+          <w:b/>
+          <w:sz w:val="24"/>
+          <w:szCs w:val="24"/>
+          <w:lang w:val="en-US"/>
+        </w:rPr>
+      </w:pPr>
+      <w:r>
+        <w:rPr>
+          <w:b/>
+          <w:sz w:val="24"/>
+          <w:szCs w:val="24"/>
+          <w:lang w:val="en-US"/>
+        </w:rPr>
+        <w:t>External Input/Output</w:t>
+      </w:r>
+    </w:p>
+    <w:p>
+      <w:pPr>
+        <w:ind w:left="357"/>
+        <w:rPr>
+          <w:lang w:val="en-US"/>
+        </w:rPr>
+      </w:pPr>
+      <w:r>
+        <w:rPr>
+          <w:lang w:val="en-US"/>
+        </w:rPr>
+        <w:t>First, how we receive data from the s</w:t>
+      </w:r>
+      <w:r>
+        <w:rPr>
+          <w:lang w:val="en-US"/>
+        </w:rPr>
+        <w:t>ystem, connected to Core:</w:t>
+      </w:r>
+    </w:p>
+    <w:p>
+      <w:pPr>
+        <w:ind w:left="357"/>
+        <w:rPr>
+          <w:lang w:val="en-US"/>
+        </w:rPr>
+      </w:pPr>
+      <w:r>
+        <w:rPr>
+          <w:lang w:val="en-US"/>
+        </w:rPr>
+        <w:t>First, we call IIncomingDataSource.Listen() method</w:t>
+      </w:r>
+      <w:r>
+        <w:rPr>
+          <w:lang w:val="en-US"/>
+        </w:rPr>
+        <w:t xml:space="preserve"> in a separate thread</w:t>
+      </w:r>
+      <w:r>
+        <w:rPr>
+          <w:lang w:val="en-US"/>
+        </w:rPr>
+        <w:t>.</w:t>
+      </w:r>
+      <w:r>
+        <w:rPr>
+          <w:lang w:val="en-US"/>
+        </w:rPr>
+        <w:t xml:space="preserve"> </w:t>
+      </w:r>
+      <w:r>
+        <w:rPr>
+          <w:lang w:val="en-US"/>
+        </w:rPr>
+        <w:t>It works</w:t>
       </w:r>
     </w:p>
     <w:p>
@@ -1122,8 +1284,13 @@
         <w:rPr>
           <w:lang w:val="en-US"/>
         </w:rPr>
-        <w:lastRenderedPageBreak/>
-        <w:t>Our philosophy states that all parts of the Core are completely replaceable. To replace the part you want, you just need to implement a certain interface.</w:t>
+        <w:t>Our philosophy is</w:t>
+      </w:r>
+      <w:r>
+        <w:rPr>
+          <w:lang w:val="en-US"/>
+        </w:rPr>
+        <w:t xml:space="preserve"> that all parts of the Core are completely replaceable. To replace the part you want, you just need to implement a certain interface.</w:t>
       </w:r>
     </w:p>
     <w:p>
@@ -1157,33 +1324,16 @@
           <w:szCs w:val="24"/>
           <w:lang w:val="en-US"/>
         </w:rPr>
-        <w:t>Zero-generation interfaces:</w:t>
-      </w:r>
-    </w:p>
-    <w:p>
-      <w:pPr>
-        <w:ind w:left="357"/>
-        <w:rPr>
-          <w:lang w:val="en-US"/>
-        </w:rPr>
-      </w:pPr>
-      <w:r>
-        <w:rPr>
-          <w:lang w:val="en-US"/>
-        </w:rPr>
-        <w:t>In 0-gen there are only those interfaces that represent some “temporary” data and a “Master Interface” – I</w:t>
-      </w:r>
-      <w:r>
-        <w:rPr>
-          <w:lang w:val="en-US"/>
-        </w:rPr>
-        <w:t>C</w:t>
-      </w:r>
-      <w:r>
-        <w:rPr>
-          <w:lang w:val="en-US"/>
-        </w:rPr>
-        <w:t>oreComponent:</w:t>
+        <w:t>Zero-generation</w:t>
+      </w:r>
+      <w:r>
+        <w:rPr>
+          <w:b/>
+          <w:sz w:val="24"/>
+          <w:szCs w:val="24"/>
+          <w:lang w:val="en-US"/>
+        </w:rPr>
+        <w:t>:</w:t>
       </w:r>
     </w:p>
     <w:p>
@@ -1201,7 +1351,43 @@
         <w:rPr>
           <w:lang w:val="en-US"/>
         </w:rPr>
-        <w:t>ICoreComponent – all</w:t>
+        <w:t>enum TransferableDataType</w:t>
+      </w:r>
+      <w:r>
+        <w:rPr>
+          <w:lang w:val="en-US"/>
+        </w:rPr>
+        <w:t xml:space="preserve"> – used in ITransferable to determine, what data we transfer</w:t>
+      </w:r>
+    </w:p>
+    <w:p>
+      <w:pPr>
+        <w:pStyle w:val="a3"/>
+        <w:numPr>
+          <w:ilvl w:val="0"/>
+          <w:numId w:val="4"/>
+        </w:numPr>
+        <w:rPr>
+          <w:lang w:val="en-US"/>
+        </w:rPr>
+      </w:pPr>
+      <w:r>
+        <w:rPr>
+          <w:lang w:val="en-US"/>
+        </w:rPr>
+        <w:t>I</w:t>
+      </w:r>
+      <w:r>
+        <w:rPr>
+          <w:lang w:val="en-US"/>
+        </w:rPr>
+        <w:t>Addressable</w:t>
+      </w:r>
+      <w:r>
+        <w:rPr>
+          <w:lang w:val="en-US"/>
+        </w:rPr>
+        <w:t xml:space="preserve"> – all</w:t>
       </w:r>
       <w:r>
         <w:rPr>
@@ -1268,13 +1454,7 @@
         <w:rPr>
           <w:lang w:val="en-US"/>
         </w:rPr>
-        <w:t>ICommand – used to transfer commands between modules</w:t>
-      </w:r>
-      <w:r>
-        <w:rPr>
-          <w:lang w:val="en-US"/>
-        </w:rPr>
-        <w:t>:</w:t>
+        <w:t>ITransferable – can transfer data within Core</w:t>
       </w:r>
     </w:p>
     <w:p>
@@ -1292,25 +1472,19 @@
         <w:rPr>
           <w:lang w:val="en-US"/>
         </w:rPr>
-        <w:t xml:space="preserve">uint </w:t>
-      </w:r>
-      <w:r>
-        <w:rPr>
-          <w:lang w:val="en-US"/>
-        </w:rPr>
-        <w:t>Destination</w:t>
-      </w:r>
-      <w:r>
-        <w:rPr>
-          <w:lang w:val="en-US"/>
-        </w:rPr>
-        <w:t>ID{get;set;}</w:t>
-      </w:r>
-      <w:r>
-        <w:rPr>
-          <w:lang w:val="en-US"/>
-        </w:rPr>
-        <w:t xml:space="preserve"> – ID of the guy, who’s gonna receive this</w:t>
+        <w:t>UInt32 DestinationID</w:t>
+      </w:r>
+      <w:r>
+        <w:rPr>
+          <w:lang w:val="en-US"/>
+        </w:rPr>
+        <w:t>{get;set;}</w:t>
+      </w:r>
+      <w:r>
+        <w:rPr>
+          <w:lang w:val="en-US"/>
+        </w:rPr>
+        <w:t xml:space="preserve"> – ID of the recipient</w:t>
       </w:r>
     </w:p>
     <w:p>
@@ -1328,7 +1502,55 @@
         <w:rPr>
           <w:lang w:val="en-US"/>
         </w:rPr>
-        <w:t xml:space="preserve">ICollection&lt;object&gt; Command{get;set;} – we don’t know, how the recipient is gonna sort out and invoke those commands, so we just say that it is some collection of some objects </w:t>
+        <w:t>ICollection</w:t>
+      </w:r>
+      <w:r>
+        <w:rPr>
+          <w:lang w:val="en-US"/>
+        </w:rPr>
+        <w:t>&lt;object&gt;</w:t>
+      </w:r>
+      <w:r>
+        <w:rPr>
+          <w:lang w:val="en-US"/>
+        </w:rPr>
+        <w:t xml:space="preserve"> Data</w:t>
+      </w:r>
+      <w:r>
+        <w:rPr>
+          <w:lang w:val="en-US"/>
+        </w:rPr>
+        <w:t>{get;set;}</w:t>
+      </w:r>
+      <w:r>
+        <w:rPr>
+          <w:lang w:val="en-US"/>
+        </w:rPr>
+        <w:t xml:space="preserve"> – contains the very data we want to transfer</w:t>
+      </w:r>
+    </w:p>
+    <w:p>
+      <w:pPr>
+        <w:pStyle w:val="a3"/>
+        <w:numPr>
+          <w:ilvl w:val="1"/>
+          <w:numId w:val="4"/>
+        </w:numPr>
+        <w:rPr>
+          <w:lang w:val="en-US"/>
+        </w:rPr>
+      </w:pPr>
+      <w:r>
+        <w:rPr>
+          <w:lang w:val="en-US"/>
+        </w:rPr>
+        <w:t>TransferableDataType DataType{get;}</w:t>
+      </w:r>
+      <w:r>
+        <w:rPr>
+          <w:lang w:val="en-US"/>
+        </w:rPr>
+        <w:t xml:space="preserve"> – see the description of TransferableDataType</w:t>
       </w:r>
     </w:p>
     <w:p>
@@ -1346,7 +1568,37 @@
         <w:rPr>
           <w:lang w:val="en-US"/>
         </w:rPr>
-        <w:t>IInternalEvent – describes an event, using an event ID from a local base</w:t>
+        <w:t>IKernelCommunicator – used to</w:t>
+      </w:r>
+      <w:r>
+        <w:rPr>
+          <w:lang w:val="en-US"/>
+        </w:rPr>
+        <w:t xml:space="preserve"> sustain communication</w:t>
+      </w:r>
+      <w:r>
+        <w:rPr>
+          <w:lang w:val="en-US"/>
+        </w:rPr>
+        <w:t xml:space="preserve"> between </w:t>
+      </w:r>
+      <w:r>
+        <w:rPr>
+          <w:lang w:val="en-US"/>
+        </w:rPr>
+        <w:t>K</w:t>
+      </w:r>
+      <w:r>
+        <w:rPr>
+          <w:lang w:val="en-US"/>
+        </w:rPr>
+        <w:t>ernel and M</w:t>
+      </w:r>
+      <w:r>
+        <w:rPr>
+          <w:lang w:val="en-US"/>
+        </w:rPr>
+        <w:t>odules</w:t>
       </w:r>
     </w:p>
     <w:p>
@@ -1364,19 +1616,105 @@
         <w:rPr>
           <w:lang w:val="en-US"/>
         </w:rPr>
-        <w:t>uint SourceID</w:t>
-      </w:r>
-      <w:r>
-        <w:rPr>
-          <w:lang w:val="en-US"/>
-        </w:rPr>
-        <w:t>{get;set;}</w:t>
-      </w:r>
-      <w:r>
-        <w:rPr>
-          <w:lang w:val="en-US"/>
-        </w:rPr>
-        <w:t xml:space="preserve"> – ID of the guy, why raises the event (his ICoreComponent unique ID)</w:t>
+        <w:t xml:space="preserve">delegate void </w:t>
+      </w:r>
+      <w:r>
+        <w:rPr>
+          <w:lang w:val="en-US"/>
+        </w:rPr>
+        <w:t>SendToKernel</w:t>
+      </w:r>
+      <w:r>
+        <w:rPr>
+          <w:lang w:val="en-US"/>
+        </w:rPr>
+        <w:t>(</w:t>
+      </w:r>
+      <w:r>
+        <w:rPr>
+          <w:lang w:val="en-US"/>
+        </w:rPr>
+        <w:t>ITransferable</w:t>
+      </w:r>
+      <w:r>
+        <w:rPr>
+          <w:lang w:val="en-US"/>
+        </w:rPr>
+        <w:t>)</w:t>
+      </w:r>
+      <w:r>
+        <w:rPr>
+          <w:lang w:val="en-US"/>
+        </w:rPr>
+        <w:t xml:space="preserve"> – called </w:t>
+      </w:r>
+      <w:r>
+        <w:rPr>
+          <w:lang w:val="en-US"/>
+        </w:rPr>
+        <w:t>when IKernelCommunicator receives some data from remote source</w:t>
+      </w:r>
+      <w:r>
+        <w:rPr>
+          <w:lang w:val="en-US"/>
+        </w:rPr>
+        <w:t xml:space="preserve"> to take the data to</w:t>
+      </w:r>
+      <w:r>
+        <w:rPr>
+          <w:lang w:val="en-US"/>
+        </w:rPr>
+        <w:t xml:space="preserve"> </w:t>
+      </w:r>
+      <w:r>
+        <w:rPr>
+          <w:lang w:val="en-US"/>
+        </w:rPr>
+        <w:t>Kernel</w:t>
+      </w:r>
+    </w:p>
+    <w:p>
+      <w:pPr>
+        <w:ind w:firstLine="357"/>
+        <w:rPr>
+          <w:b/>
+          <w:sz w:val="24"/>
+          <w:szCs w:val="24"/>
+          <w:lang w:val="en-US"/>
+        </w:rPr>
+      </w:pPr>
+      <w:r>
+        <w:rPr>
+          <w:b/>
+          <w:sz w:val="24"/>
+          <w:szCs w:val="24"/>
+          <w:lang w:val="en-US"/>
+        </w:rPr>
+        <w:t>First-generation interfaces</w:t>
+      </w:r>
+    </w:p>
+    <w:p>
+      <w:pPr>
+        <w:pStyle w:val="a3"/>
+        <w:numPr>
+          <w:ilvl w:val="0"/>
+          <w:numId w:val="4"/>
+        </w:numPr>
+        <w:rPr>
+          <w:lang w:val="en-US"/>
+        </w:rPr>
+      </w:pPr>
+      <w:r>
+        <w:rPr>
+          <w:lang w:val="en-US"/>
+        </w:rPr>
+        <w:t>ICommand – used to transfer commands between modules</w:t>
+      </w:r>
+      <w:r>
+        <w:rPr>
+          <w:lang w:val="en-US"/>
+        </w:rPr>
+        <w:t>:</w:t>
       </w:r>
     </w:p>
     <w:p>
@@ -1394,19 +1732,25 @@
         <w:rPr>
           <w:lang w:val="en-US"/>
         </w:rPr>
-        <w:t>uint EventID</w:t>
-      </w:r>
-      <w:r>
-        <w:rPr>
-          <w:lang w:val="en-US"/>
-        </w:rPr>
-        <w:t>{get;set;}</w:t>
-      </w:r>
-      <w:r>
-        <w:rPr>
-          <w:lang w:val="en-US"/>
-        </w:rPr>
-        <w:t xml:space="preserve"> – an ID from special base</w:t>
+        <w:t xml:space="preserve">uint </w:t>
+      </w:r>
+      <w:r>
+        <w:rPr>
+          <w:lang w:val="en-US"/>
+        </w:rPr>
+        <w:t>Destination</w:t>
+      </w:r>
+      <w:r>
+        <w:rPr>
+          <w:lang w:val="en-US"/>
+        </w:rPr>
+        <w:t>ID{get;set;}</w:t>
+      </w:r>
+      <w:r>
+        <w:rPr>
+          <w:lang w:val="en-US"/>
+        </w:rPr>
+        <w:t xml:space="preserve"> – ID of the guy, who’s gonna receive this</w:t>
       </w:r>
     </w:p>
     <w:p>
@@ -1424,19 +1768,7 @@
         <w:rPr>
           <w:lang w:val="en-US"/>
         </w:rPr>
-        <w:t>byte[] AdditionalInfo</w:t>
-      </w:r>
-      <w:r>
-        <w:rPr>
-          <w:lang w:val="en-US"/>
-        </w:rPr>
-        <w:t>{get;set;}</w:t>
-      </w:r>
-      <w:r>
-        <w:rPr>
-          <w:lang w:val="en-US"/>
-        </w:rPr>
-        <w:t xml:space="preserve"> – optional additional information about the event</w:t>
+        <w:t xml:space="preserve">ICollection&lt;object&gt; Command{get;set;} – we don’t know, how the recipient is gonna sort out and invoke those commands, so we just say that it is some collection of some objects </w:t>
       </w:r>
     </w:p>
     <w:p>
@@ -1454,7 +1786,7 @@
         <w:rPr>
           <w:lang w:val="en-US"/>
         </w:rPr>
-        <w:t>IIncomingData – a container for some data, that “arrives” - stores its source ID and the data itself</w:t>
+        <w:t>IInternalEvent – describes an event, using an event ID from a local base</w:t>
       </w:r>
     </w:p>
     <w:p>
@@ -1472,31 +1804,79 @@
         <w:rPr>
           <w:lang w:val="en-US"/>
         </w:rPr>
-        <w:t>ICollection&lt;pair&lt;uint sourceID, byte[] data&gt;&gt; IncomingData{get;set;}: sourceID –</w:t>
-      </w:r>
-      <w:r>
-        <w:rPr>
-          <w:lang w:val="en-US"/>
-        </w:rPr>
-        <w:t xml:space="preserve"> the</w:t>
-      </w:r>
-      <w:r>
-        <w:rPr>
-          <w:lang w:val="en-US"/>
-        </w:rPr>
-        <w:t xml:space="preserve"> ID of the guy</w:t>
-      </w:r>
-      <w:r>
-        <w:rPr>
-          <w:lang w:val="en-US"/>
-        </w:rPr>
-        <w:t xml:space="preserve">, </w:t>
-      </w:r>
-      <w:r>
-        <w:rPr>
-          <w:lang w:val="en-US"/>
-        </w:rPr>
-        <w:t>who has sent us this block of data; data – the very data that has arrived</w:t>
+        <w:t>uint SourceID</w:t>
+      </w:r>
+      <w:r>
+        <w:rPr>
+          <w:lang w:val="en-US"/>
+        </w:rPr>
+        <w:t>{get;set;}</w:t>
+      </w:r>
+      <w:r>
+        <w:rPr>
+          <w:lang w:val="en-US"/>
+        </w:rPr>
+        <w:t xml:space="preserve"> – ID of the guy, why raises the event (his ICoreComponent unique ID)</w:t>
+      </w:r>
+    </w:p>
+    <w:p>
+      <w:pPr>
+        <w:pStyle w:val="a3"/>
+        <w:numPr>
+          <w:ilvl w:val="1"/>
+          <w:numId w:val="4"/>
+        </w:numPr>
+        <w:rPr>
+          <w:lang w:val="en-US"/>
+        </w:rPr>
+      </w:pPr>
+      <w:r>
+        <w:rPr>
+          <w:lang w:val="en-US"/>
+        </w:rPr>
+        <w:t>uint EventID</w:t>
+      </w:r>
+      <w:r>
+        <w:rPr>
+          <w:lang w:val="en-US"/>
+        </w:rPr>
+        <w:t>{get;set;}</w:t>
+      </w:r>
+      <w:r>
+        <w:rPr>
+          <w:lang w:val="en-US"/>
+        </w:rPr>
+        <w:t xml:space="preserve"> – an ID from special base</w:t>
+      </w:r>
+    </w:p>
+    <w:p>
+      <w:pPr>
+        <w:pStyle w:val="a3"/>
+        <w:numPr>
+          <w:ilvl w:val="1"/>
+          <w:numId w:val="4"/>
+        </w:numPr>
+        <w:rPr>
+          <w:lang w:val="en-US"/>
+        </w:rPr>
+      </w:pPr>
+      <w:r>
+        <w:rPr>
+          <w:lang w:val="en-US"/>
+        </w:rPr>
+        <w:t>byte[] AdditionalInfo</w:t>
+      </w:r>
+      <w:r>
+        <w:rPr>
+          <w:lang w:val="en-US"/>
+        </w:rPr>
+        <w:t>{get;set;}</w:t>
+      </w:r>
+      <w:r>
+        <w:rPr>
+          <w:lang w:val="en-US"/>
+        </w:rPr>
+        <w:t xml:space="preserve"> – optional additional information about the event</w:t>
       </w:r>
     </w:p>
     <w:p>
@@ -1514,37 +1894,19 @@
         <w:rPr>
           <w:lang w:val="en-US"/>
         </w:rPr>
-        <w:t>IInstructionPacket – used to transfer instruction</w:t>
-      </w:r>
-      <w:r>
-        <w:rPr>
-          <w:lang w:val="en-US"/>
-        </w:rPr>
-        <w:t>s</w:t>
-      </w:r>
-      <w:r>
-        <w:rPr>
-          <w:lang w:val="en-US"/>
-        </w:rPr>
-        <w:t xml:space="preserve"> from I</w:t>
-      </w:r>
-      <w:r>
-        <w:rPr>
-          <w:lang w:val="en-US"/>
-        </w:rPr>
-        <w:t>SystemControl</w:t>
-      </w:r>
-      <w:r>
-        <w:rPr>
-          <w:lang w:val="en-US"/>
-        </w:rPr>
-        <w:t>Dispatcher to IRemoteSystemDispatcher</w:t>
-      </w:r>
-      <w:r>
-        <w:rPr>
-          <w:lang w:val="en-US"/>
-        </w:rPr>
-        <w:t xml:space="preserve"> and to send these instructions to the destination (device) to be invoked</w:t>
+        <w:t>IIncomingData</w:t>
+      </w:r>
+      <w:r>
+        <w:rPr>
+          <w:lang w:val="en-US"/>
+        </w:rPr>
+        <w:t xml:space="preserve"> : ITransferable</w:t>
+      </w:r>
+      <w:r>
+        <w:rPr>
+          <w:lang w:val="en-US"/>
+        </w:rPr>
+        <w:t xml:space="preserve"> – a container for some data, that “arrives” - stores its source ID and the data itself</w:t>
       </w:r>
     </w:p>
     <w:p>
@@ -1562,25 +1924,43 @@
         <w:rPr>
           <w:lang w:val="en-US"/>
         </w:rPr>
-        <w:t xml:space="preserve">uint DeviceID{get;set;} </w:t>
-      </w:r>
-      <w:r>
-        <w:rPr>
-          <w:lang w:val="en-US"/>
-        </w:rPr>
-        <w:t>– the</w:t>
-      </w:r>
-      <w:r>
-        <w:rPr>
-          <w:lang w:val="en-US"/>
-        </w:rPr>
-        <w:t xml:space="preserve"> </w:t>
-      </w:r>
-      <w:r>
-        <w:rPr>
-          <w:lang w:val="en-US"/>
-        </w:rPr>
-        <w:t>ID of the recipient</w:t>
+        <w:t>UInt32 So</w:t>
+      </w:r>
+      <w:r>
+        <w:rPr>
+          <w:lang w:val="en-US"/>
+        </w:rPr>
+        <w:t>urceID –</w:t>
+      </w:r>
+      <w:r>
+        <w:rPr>
+          <w:lang w:val="en-US"/>
+        </w:rPr>
+        <w:t xml:space="preserve"> the</w:t>
+      </w:r>
+      <w:r>
+        <w:rPr>
+          <w:lang w:val="en-US"/>
+        </w:rPr>
+        <w:t xml:space="preserve"> ID of the guy</w:t>
+      </w:r>
+      <w:r>
+        <w:rPr>
+          <w:lang w:val="en-US"/>
+        </w:rPr>
+        <w:t xml:space="preserve">, </w:t>
+      </w:r>
+      <w:r>
+        <w:rPr>
+          <w:lang w:val="en-US"/>
+        </w:rPr>
+        <w:t>who has s</w:t>
+      </w:r>
+      <w:r>
+        <w:rPr>
+          <w:lang w:val="en-US"/>
+        </w:rPr>
+        <w:t>ent us this block of data</w:t>
       </w:r>
     </w:p>
     <w:p>
@@ -1591,20 +1971,77 @@
           <w:numId w:val="4"/>
         </w:numPr>
         <w:rPr>
-          <w:lang w:val="en-US"/>
-        </w:rPr>
-      </w:pPr>
-      <w:r>
-        <w:rPr>
-          <w:lang w:val="en-US"/>
-        </w:rPr>
-        <w:t xml:space="preserve">uint </w:t>
-      </w:r>
-      <w:r>
-        <w:rPr>
-          <w:lang w:val="en-US"/>
-        </w:rPr>
-        <w:t>PacketSize{get;set;} – NOT SURE IF THIS iS NEEDED. Size of the packet</w:t>
+          <w:i/>
+          <w:lang w:val="en-US"/>
+        </w:rPr>
+      </w:pPr>
+      <w:r>
+        <w:rPr>
+          <w:i/>
+          <w:lang w:val="en-US"/>
+        </w:rPr>
+        <w:lastRenderedPageBreak/>
+        <w:t>+Inherited members</w:t>
+      </w:r>
+    </w:p>
+    <w:p>
+      <w:pPr>
+        <w:pStyle w:val="a3"/>
+        <w:numPr>
+          <w:ilvl w:val="0"/>
+          <w:numId w:val="4"/>
+        </w:numPr>
+        <w:rPr>
+          <w:lang w:val="en-US"/>
+        </w:rPr>
+      </w:pPr>
+      <w:r>
+        <w:rPr>
+          <w:lang w:val="en-US"/>
+        </w:rPr>
+        <w:t>IInstructionPacket</w:t>
+      </w:r>
+      <w:r>
+        <w:rPr>
+          <w:lang w:val="en-US"/>
+        </w:rPr>
+        <w:t xml:space="preserve"> : ITransferable</w:t>
+      </w:r>
+      <w:r>
+        <w:rPr>
+          <w:lang w:val="en-US"/>
+        </w:rPr>
+        <w:t xml:space="preserve"> – used to transfer instruction</w:t>
+      </w:r>
+      <w:r>
+        <w:rPr>
+          <w:lang w:val="en-US"/>
+        </w:rPr>
+        <w:t>s</w:t>
+      </w:r>
+      <w:r>
+        <w:rPr>
+          <w:lang w:val="en-US"/>
+        </w:rPr>
+        <w:t xml:space="preserve"> from I</w:t>
+      </w:r>
+      <w:r>
+        <w:rPr>
+          <w:lang w:val="en-US"/>
+        </w:rPr>
+        <w:t>SystemControl</w:t>
+      </w:r>
+      <w:r>
+        <w:rPr>
+          <w:lang w:val="en-US"/>
+        </w:rPr>
+        <w:t>Dispatcher to IRemoteSystemDispatcher</w:t>
+      </w:r>
+      <w:r>
+        <w:rPr>
+          <w:lang w:val="en-US"/>
+        </w:rPr>
+        <w:t xml:space="preserve"> and to send these instructions to the destination (device) to be invoked</w:t>
       </w:r>
     </w:p>
     <w:p>
@@ -1615,26 +2052,16 @@
           <w:numId w:val="4"/>
         </w:numPr>
         <w:rPr>
-          <w:lang w:val="en-US"/>
-        </w:rPr>
-      </w:pPr>
-      <w:r>
-        <w:rPr>
-          <w:lang w:val="en-US"/>
-        </w:rPr>
-        <w:t>byte[] Data{get;set;} – the very</w:t>
-      </w:r>
-      <w:r>
-        <w:rPr>
-          <w:lang w:val="en-US"/>
-        </w:rPr>
-        <w:t xml:space="preserve"> </w:t>
-      </w:r>
-      <w:r>
-        <w:rPr>
-          <w:lang w:val="en-US"/>
-        </w:rPr>
-        <w:t>packet</w:t>
+          <w:i/>
+          <w:lang w:val="en-US"/>
+        </w:rPr>
+      </w:pPr>
+      <w:r>
+        <w:rPr>
+          <w:i/>
+          <w:lang w:val="en-US"/>
+        </w:rPr>
+        <w:t>+Inherited members</w:t>
       </w:r>
     </w:p>
     <w:p>
@@ -1999,7 +2426,6 @@
         <w:rPr>
           <w:lang w:val="en-US"/>
         </w:rPr>
-        <w:lastRenderedPageBreak/>
         <w:t xml:space="preserve">IIncomingDataStorageReader – can read from IIncomingDataStorage – </w:t>
       </w:r>
       <w:r>
@@ -2464,6 +2890,95 @@
       </w:pPr>
     </w:lvl>
   </w:abstractNum>
+  <w:abstractNum w:abstractNumId="4">
+    <w:nsid w:val="7E211739"/>
+    <w:multiLevelType w:val="hybridMultilevel"/>
+    <w:tmpl w:val="3C921502"/>
+    <w:lvl w:ilvl="0" w:tplc="3AE23D18">
+      <w:start w:val="1"/>
+      <w:numFmt w:val="decimal"/>
+      <w:lvlText w:val="%1)"/>
+      <w:lvlJc w:val="left"/>
+      <w:pPr>
+        <w:ind w:left="717" w:hanging="360"/>
+      </w:pPr>
+      <w:rPr>
+        <w:rFonts w:hint="default"/>
+      </w:rPr>
+    </w:lvl>
+    <w:lvl w:ilvl="1" w:tplc="04190019" w:tentative="1">
+      <w:start w:val="1"/>
+      <w:numFmt w:val="lowerLetter"/>
+      <w:lvlText w:val="%2."/>
+      <w:lvlJc w:val="left"/>
+      <w:pPr>
+        <w:ind w:left="1437" w:hanging="360"/>
+      </w:pPr>
+    </w:lvl>
+    <w:lvl w:ilvl="2" w:tplc="0419001B" w:tentative="1">
+      <w:start w:val="1"/>
+      <w:numFmt w:val="lowerRoman"/>
+      <w:lvlText w:val="%3."/>
+      <w:lvlJc w:val="right"/>
+      <w:pPr>
+        <w:ind w:left="2157" w:hanging="180"/>
+      </w:pPr>
+    </w:lvl>
+    <w:lvl w:ilvl="3" w:tplc="0419000F" w:tentative="1">
+      <w:start w:val="1"/>
+      <w:numFmt w:val="decimal"/>
+      <w:lvlText w:val="%4."/>
+      <w:lvlJc w:val="left"/>
+      <w:pPr>
+        <w:ind w:left="2877" w:hanging="360"/>
+      </w:pPr>
+    </w:lvl>
+    <w:lvl w:ilvl="4" w:tplc="04190019" w:tentative="1">
+      <w:start w:val="1"/>
+      <w:numFmt w:val="lowerLetter"/>
+      <w:lvlText w:val="%5."/>
+      <w:lvlJc w:val="left"/>
+      <w:pPr>
+        <w:ind w:left="3597" w:hanging="360"/>
+      </w:pPr>
+    </w:lvl>
+    <w:lvl w:ilvl="5" w:tplc="0419001B" w:tentative="1">
+      <w:start w:val="1"/>
+      <w:numFmt w:val="lowerRoman"/>
+      <w:lvlText w:val="%6."/>
+      <w:lvlJc w:val="right"/>
+      <w:pPr>
+        <w:ind w:left="4317" w:hanging="180"/>
+      </w:pPr>
+    </w:lvl>
+    <w:lvl w:ilvl="6" w:tplc="0419000F" w:tentative="1">
+      <w:start w:val="1"/>
+      <w:numFmt w:val="decimal"/>
+      <w:lvlText w:val="%7."/>
+      <w:lvlJc w:val="left"/>
+      <w:pPr>
+        <w:ind w:left="5037" w:hanging="360"/>
+      </w:pPr>
+    </w:lvl>
+    <w:lvl w:ilvl="7" w:tplc="04190019" w:tentative="1">
+      <w:start w:val="1"/>
+      <w:numFmt w:val="lowerLetter"/>
+      <w:lvlText w:val="%8."/>
+      <w:lvlJc w:val="left"/>
+      <w:pPr>
+        <w:ind w:left="5757" w:hanging="360"/>
+      </w:pPr>
+    </w:lvl>
+    <w:lvl w:ilvl="8" w:tplc="0419001B" w:tentative="1">
+      <w:start w:val="1"/>
+      <w:numFmt w:val="lowerRoman"/>
+      <w:lvlText w:val="%9."/>
+      <w:lvlJc w:val="right"/>
+      <w:pPr>
+        <w:ind w:left="6477" w:hanging="180"/>
+      </w:pPr>
+    </w:lvl>
+  </w:abstractNum>
   <w:num w:numId="1">
     <w:abstractNumId w:val="0"/>
   </w:num>
@@ -2475,6 +2990,9 @@
   </w:num>
   <w:num w:numId="4">
     <w:abstractNumId w:val="2"/>
+  </w:num>
+  <w:num w:numId="5">
+    <w:abstractNumId w:val="4"/>
   </w:num>
 </w:numbering>
 </file>
@@ -2937,7 +3455,7 @@
   <a:extraClrSchemeLst/>
   <a:extLst>
     <a:ext uri="{05A4C25C-085E-4340-85A3-A5531E510DB2}">
-      <thm15:themeFamily xmlns:thm15="http://schemas.microsoft.com/office/thememl/2012/main" xmlns="" name="Office Theme" id="{62F939B6-93AF-4DB8-9C6B-D6C7DFDC589F}" vid="{4A3C46E8-61CC-4603-A589-7422A47A8E4A}"/>
+      <thm15:themeFamily xmlns="" xmlns:thm15="http://schemas.microsoft.com/office/thememl/2012/main" name="Office Theme" id="{62F939B6-93AF-4DB8-9C6B-D6C7DFDC589F}" vid="{4A3C46E8-61CC-4603-A589-7422A47A8E4A}"/>
     </a:ext>
   </a:extLst>
 </a:theme>

</xml_diff>

<commit_message>
A minial version of Simplfied version of Core is finished. There are pretty many comments in the code, so I won't explain what it does in this commit message.
Tested it on two simple examples, where DLLs don't really
connect to some devices, instead, themselves emulate devices.

For testing purposes, I added to .gitignore the folder:
SimplifiedCore\DLLTests
So, create it if you want to play some.

And, yes, we've decided to get rid of that stupid idea of
using interfaces to build architecture of the project -
switching to classes soon.
</commit_message>
<xml_diff>
--- a/Core/Documentation.docx
+++ b/Core/Documentation.docx
@@ -1206,6 +1206,82 @@
         <w:rPr>
           <w:lang w:val="en-US"/>
         </w:rPr>
+        <w:t>We use DLLs</w:t>
+      </w:r>
+      <w:r>
+        <w:rPr>
+          <w:lang w:val="en-US"/>
+        </w:rPr>
+        <w:t xml:space="preserve"> (some libraries)</w:t>
+      </w:r>
+      <w:r>
+        <w:rPr>
+          <w:lang w:val="en-US"/>
+        </w:rPr>
+        <w:t xml:space="preserve"> to </w:t>
+      </w:r>
+      <w:r>
+        <w:rPr>
+          <w:lang w:val="en-US"/>
+        </w:rPr>
+        <w:t>communicate with external IO interfaces.</w:t>
+      </w:r>
+      <w:r>
+        <w:rPr>
+          <w:lang w:val="en-US"/>
+        </w:rPr>
+        <w:t xml:space="preserve"> In those DLLs there must be ReceiveFrom( whence, bytearray ) and SendTo( whither, bytearray ) functions.</w:t>
+      </w:r>
+    </w:p>
+    <w:p>
+      <w:pPr>
+        <w:ind w:left="357"/>
+        <w:rPr>
+          <w:lang w:val="en-US"/>
+        </w:rPr>
+      </w:pPr>
+      <w:r>
+        <w:rPr>
+          <w:lang w:val="en-US"/>
+        </w:rPr>
+        <w:t>Since we don’t know what devices and external IO interfaces we are going to have on the other side, we just store in our “Device” objects a pointer (64-bit unsigned integer) to the memory, where the descriptor for a particular device is located</w:t>
+      </w:r>
+      <w:r>
+        <w:rPr>
+          <w:lang w:val="en-US"/>
+        </w:rPr>
+        <w:t xml:space="preserve"> – those are the “whence” and “whither” parameters – they have ULONGLONG type</w:t>
+      </w:r>
+      <w:r>
+        <w:rPr>
+          <w:lang w:val="en-US"/>
+        </w:rPr>
+        <w:t>.</w:t>
+      </w:r>
+      <w:r>
+        <w:rPr>
+          <w:lang w:val="en-US"/>
+        </w:rPr>
+        <w:t xml:space="preserve"> And, obviously, bytearray is the very data we send/receive</w:t>
+      </w:r>
+      <w:r>
+        <w:rPr>
+          <w:lang w:val="en-US"/>
+        </w:rPr>
+        <w:t>.</w:t>
+      </w:r>
+    </w:p>
+    <w:p>
+      <w:pPr>
+        <w:ind w:left="357"/>
+        <w:rPr>
+          <w:lang w:val="en-US"/>
+        </w:rPr>
+      </w:pPr>
+      <w:r>
+        <w:rPr>
+          <w:lang w:val="en-US"/>
+        </w:rPr>
         <w:t>First, how we receive data from the s</w:t>
       </w:r>
       <w:r>
@@ -1804,6 +1880,7 @@
         <w:rPr>
           <w:lang w:val="en-US"/>
         </w:rPr>
+        <w:lastRenderedPageBreak/>
         <w:t>uint SourceID</w:t>
       </w:r>
       <w:r>
@@ -1980,7 +2057,6 @@
           <w:i/>
           <w:lang w:val="en-US"/>
         </w:rPr>
-        <w:lastRenderedPageBreak/>
         <w:t>+Inherited members</w:t>
       </w:r>
     </w:p>
@@ -3455,7 +3531,7 @@
   <a:extraClrSchemeLst/>
   <a:extLst>
     <a:ext uri="{05A4C25C-085E-4340-85A3-A5531E510DB2}">
-      <thm15:themeFamily xmlns="" xmlns:thm15="http://schemas.microsoft.com/office/thememl/2012/main" name="Office Theme" id="{62F939B6-93AF-4DB8-9C6B-D6C7DFDC589F}" vid="{4A3C46E8-61CC-4603-A589-7422A47A8E4A}"/>
+      <thm15:themeFamily xmlns:thm15="http://schemas.microsoft.com/office/thememl/2012/main" xmlns="" name="Office Theme" id="{62F939B6-93AF-4DB8-9C6B-D6C7DFDC589F}" vid="{4A3C46E8-61CC-4603-A589-7422A47A8E4A}"/>
     </a:ext>
   </a:extLst>
 </a:theme>

</xml_diff>